<commit_message>
Se hicieron correciones y se corrigio informe
</commit_message>
<xml_diff>
--- a/Informe-Laudato Si' Blog.docx
+++ b/Informe-Laudato Si' Blog.docx
@@ -5,7 +5,9 @@
     <w:sdt>
       <w:sdtPr>
         <w:rPr>
+          <w:rFonts w:eastAsiaTheme="minorHAnsi"/>
           <w:color w:val="5B9BD5" w:themeColor="accent1"/>
+          <w:lang w:eastAsia="en-US"/>
         </w:rPr>
         <w:id w:val="682937073"/>
         <w:docPartObj>
@@ -15,9 +17,7 @@
       </w:sdtPr>
       <w:sdtEndPr>
         <w:rPr>
-          <w:rFonts w:eastAsiaTheme="minorHAnsi"/>
           <w:color w:val="auto"/>
-          <w:lang w:eastAsia="en-US"/>
         </w:rPr>
       </w:sdtEndPr>
       <w:sdtContent>
@@ -107,6 +107,7 @@
             <w:dataBinding w:prefixMappings="xmlns:ns0='http://purl.org/dc/elements/1.1/' xmlns:ns1='http://schemas.openxmlformats.org/package/2006/metadata/core-properties' " w:xpath="/ns1:coreProperties[1]/ns0:title[1]" w:storeItemID="{6C3C8BC8-F283-45AE-878A-BAB7291924A1}"/>
             <w:text/>
           </w:sdtPr>
+          <w:sdtEndPr/>
           <w:sdtContent>
             <w:p>
               <w:pPr>
@@ -175,6 +176,7 @@
             <w:dataBinding w:prefixMappings="xmlns:ns0='http://purl.org/dc/elements/1.1/' xmlns:ns1='http://schemas.openxmlformats.org/package/2006/metadata/core-properties' " w:xpath="/ns1:coreProperties[1]/ns0:subject[1]" w:storeItemID="{6C3C8BC8-F283-45AE-878A-BAB7291924A1}"/>
             <w:text/>
           </w:sdtPr>
+          <w:sdtEndPr/>
           <w:sdtContent>
             <w:p>
               <w:pPr>
@@ -291,6 +293,7 @@
                                     <w:calendar w:val="gregorian"/>
                                   </w:date>
                                 </w:sdtPr>
+                                <w:sdtEndPr/>
                                 <w:sdtContent>
                                   <w:p>
                                     <w:pPr>
@@ -337,6 +340,7 @@
                                     <w:dataBinding w:prefixMappings="xmlns:ns0='http://schemas.openxmlformats.org/officeDocument/2006/extended-properties' " w:xpath="/ns0:Properties[1]/ns0:Company[1]" w:storeItemID="{6668398D-A668-4E3E-A5EB-62B293D839F1}"/>
                                     <w:text/>
                                   </w:sdtPr>
+                                  <w:sdtEndPr/>
                                   <w:sdtContent>
                                     <w:r>
                                       <w:rPr>
@@ -367,6 +371,7 @@
                                     <w:dataBinding w:prefixMappings="xmlns:ns0='http://schemas.microsoft.com/office/2006/coverPageProps' " w:xpath="/ns0:CoverPageProperties[1]/ns0:CompanyAddress[1]" w:storeItemID="{55AF091B-3C7A-41E3-B477-F2FDAA23CFDA}"/>
                                     <w:text/>
                                   </w:sdtPr>
+                                  <w:sdtEndPr/>
                                   <w:sdtContent>
                                     <w:r>
                                       <w:rPr>
@@ -670,15 +675,7 @@
           <w:szCs w:val="28"/>
         </w:rPr>
         <w:lastRenderedPageBreak/>
-        <w:t>Roles y Responsabilidades De Cada M</w:t>
-      </w:r>
-      <w:r>
-        <w:rPr>
-          <w:rFonts w:ascii="Times New Roman" w:hAnsi="Times New Roman" w:cs="Times New Roman"/>
-          <w:sz w:val="28"/>
-          <w:szCs w:val="28"/>
-        </w:rPr>
-        <w:t>iembro</w:t>
+        <w:t>Roles y Responsabilidades De Cada Miembro</w:t>
       </w:r>
     </w:p>
     <w:p/>
@@ -856,6 +853,92 @@
         <w:pStyle w:val="Prrafodelista"/>
         <w:numPr>
           <w:ilvl w:val="0"/>
+          <w:numId w:val="4"/>
+        </w:numPr>
+        <w:rPr>
+          <w:rFonts w:ascii="Times New Roman" w:hAnsi="Times New Roman" w:cs="Times New Roman"/>
+          <w:sz w:val="24"/>
+          <w:szCs w:val="24"/>
+        </w:rPr>
+      </w:pPr>
+      <w:r>
+        <w:rPr>
+          <w:rFonts w:ascii="Times New Roman" w:hAnsi="Times New Roman" w:cs="Times New Roman"/>
+          <w:sz w:val="24"/>
+          <w:szCs w:val="24"/>
+        </w:rPr>
+        <w:t xml:space="preserve">Diseño de </w:t>
+      </w:r>
+      <w:proofErr w:type="spellStart"/>
+      <w:r>
+        <w:rPr>
+          <w:rFonts w:ascii="Times New Roman" w:hAnsi="Times New Roman" w:cs="Times New Roman"/>
+          <w:sz w:val="24"/>
+          <w:szCs w:val="24"/>
+        </w:rPr>
+        <w:t>footer</w:t>
+      </w:r>
+      <w:proofErr w:type="spellEnd"/>
+      <w:r>
+        <w:rPr>
+          <w:rFonts w:ascii="Times New Roman" w:hAnsi="Times New Roman" w:cs="Times New Roman"/>
+          <w:sz w:val="24"/>
+          <w:szCs w:val="24"/>
+        </w:rPr>
+        <w:t>.</w:t>
+      </w:r>
+    </w:p>
+    <w:p>
+      <w:pPr>
+        <w:pStyle w:val="Prrafodelista"/>
+        <w:numPr>
+          <w:ilvl w:val="0"/>
+          <w:numId w:val="4"/>
+        </w:numPr>
+        <w:rPr>
+          <w:rFonts w:ascii="Times New Roman" w:hAnsi="Times New Roman" w:cs="Times New Roman"/>
+          <w:sz w:val="24"/>
+          <w:szCs w:val="24"/>
+        </w:rPr>
+      </w:pPr>
+      <w:r>
+        <w:rPr>
+          <w:rFonts w:ascii="Times New Roman" w:hAnsi="Times New Roman" w:cs="Times New Roman"/>
+          <w:sz w:val="24"/>
+          <w:szCs w:val="24"/>
+        </w:rPr>
+        <w:t>Diseño de Sección de comentarios</w:t>
+      </w:r>
+    </w:p>
+    <w:p>
+      <w:pPr>
+        <w:pStyle w:val="Prrafodelista"/>
+        <w:numPr>
+          <w:ilvl w:val="0"/>
+          <w:numId w:val="4"/>
+        </w:numPr>
+        <w:rPr>
+          <w:rFonts w:ascii="Times New Roman" w:hAnsi="Times New Roman" w:cs="Times New Roman"/>
+          <w:sz w:val="24"/>
+          <w:szCs w:val="24"/>
+        </w:rPr>
+      </w:pPr>
+      <w:r>
+        <w:rPr>
+          <w:rFonts w:ascii="Times New Roman" w:hAnsi="Times New Roman" w:cs="Times New Roman"/>
+          <w:sz w:val="24"/>
+          <w:szCs w:val="24"/>
+        </w:rPr>
+        <w:t>Encargada de corregir errores</w:t>
+      </w:r>
+      <w:bookmarkStart w:id="0" w:name="_GoBack"/>
+      <w:bookmarkEnd w:id="0"/>
+    </w:p>
+    <w:p>
+      <w:pPr>
+        <w:pStyle w:val="Prrafodelista"/>
+        <w:numPr>
+          <w:ilvl w:val="0"/>
           <w:numId w:val="3"/>
         </w:numPr>
         <w:rPr>
@@ -1101,23 +1184,7 @@
           <w:sz w:val="24"/>
           <w:szCs w:val="24"/>
         </w:rPr>
-        <w:t xml:space="preserve"> R</w:t>
-      </w:r>
-      <w:r>
-        <w:rPr>
-          <w:rFonts w:ascii="Times New Roman" w:hAnsi="Times New Roman" w:cs="Times New Roman"/>
-          <w:sz w:val="24"/>
-          <w:szCs w:val="24"/>
-        </w:rPr>
-        <w:t xml:space="preserve">edacción de los artículos pertenecientes a la </w:t>
-      </w:r>
-      <w:r>
-        <w:rPr>
-          <w:rFonts w:ascii="Times New Roman" w:hAnsi="Times New Roman" w:cs="Times New Roman"/>
-          <w:sz w:val="24"/>
-          <w:szCs w:val="24"/>
-        </w:rPr>
-        <w:t>sección: Lo Que Le Está Pasando A Nuestra Casa.</w:t>
+        <w:t xml:space="preserve"> Redacción de los artículos pertenecientes a la sección: Lo Que Le Está Pasando A Nuestra Casa.</w:t>
       </w:r>
     </w:p>
     <w:p>
@@ -1375,10 +1442,7 @@
       </w:r>
     </w:p>
     <w:p/>
-    <w:p>
-      <w:bookmarkStart w:id="0" w:name="_GoBack"/>
-      <w:bookmarkEnd w:id="0"/>
-    </w:p>
+    <w:p/>
     <w:sectPr>
       <w:pgSz w:w="12240" w:h="15840" w:code="1"/>
       <w:pgMar w:top="1440" w:right="1440" w:bottom="1440" w:left="1440" w:header="720" w:footer="720" w:gutter="0"/>
@@ -3214,7 +3278,7 @@
     <w:charset w:val="00"/>
     <w:family w:val="roman"/>
     <w:pitch w:val="variable"/>
-    <w:sig w:usb0="E0002AFF" w:usb1="C0007843" w:usb2="00000009" w:usb3="00000000" w:csb0="000001FF" w:csb1="00000000"/>
+    <w:sig w:usb0="E0002EFF" w:usb1="C000785B" w:usb2="00000009" w:usb3="00000000" w:csb0="000001FF" w:csb1="00000000"/>
   </w:font>
   <w:font w:name="Courier New">
     <w:panose1 w:val="02070309020205020404"/>
@@ -3235,14 +3299,14 @@
     <w:charset w:val="00"/>
     <w:family w:val="swiss"/>
     <w:pitch w:val="variable"/>
-    <w:sig w:usb0="E0002AFF" w:usb1="4000ACFF" w:usb2="00000001" w:usb3="00000000" w:csb0="000001FF" w:csb1="00000000"/>
+    <w:sig w:usb0="E0002EFF" w:usb1="C000247B" w:usb2="00000009" w:usb3="00000000" w:csb0="000001FF" w:csb1="00000000"/>
   </w:font>
   <w:font w:name="Calibri Light">
     <w:panose1 w:val="020F0302020204030204"/>
     <w:charset w:val="00"/>
     <w:family w:val="swiss"/>
     <w:pitch w:val="variable"/>
-    <w:sig w:usb0="A0002AEF" w:usb1="4000207B" w:usb2="00000000" w:usb3="00000000" w:csb0="000001FF" w:csb1="00000000"/>
+    <w:sig w:usb0="E0002AFF" w:usb1="C000247B" w:usb2="00000009" w:usb3="00000000" w:csb0="000001FF" w:csb1="00000000"/>
   </w:font>
   <w:font w:name="Algerian">
     <w:panose1 w:val="04020705040A02060702"/>
@@ -3270,6 +3334,8 @@
   </w:compat>
   <w:rsids>
     <w:rsidRoot w:val="00C73B34"/>
+    <w:rsid w:val="00280A0A"/>
+    <w:rsid w:val="007E1534"/>
     <w:rsid w:val="00813BAC"/>
     <w:rsid w:val="00C73B34"/>
   </w:rsids>

</xml_diff>